<commit_message>
adding final paper for causal class to website
</commit_message>
<xml_diff>
--- a/web_resume/Josiah Davis Resume Short.docx
+++ b/web_resume/Josiah Davis Resume Short.docx
@@ -294,6 +294,13 @@
           <w:rFonts w:ascii="Tahoma" w:hAnsi="Tahoma" w:cs="Tahoma"/>
           <w:b/>
         </w:rPr>
+        <w:t xml:space="preserve"> (Honors)</w:t>
+      </w:r>
+      <w:r>
+        <w:rPr>
+          <w:rFonts w:ascii="Tahoma" w:hAnsi="Tahoma" w:cs="Tahoma"/>
+          <w:b/>
+        </w:rPr>
         <w:t xml:space="preserve"> </w:t>
       </w:r>
       <w:r>
@@ -403,7 +410,16 @@
           <w:rFonts w:ascii="Tahoma" w:hAnsi="Tahoma" w:cs="Tahoma"/>
           <w:sz w:val="18"/>
         </w:rPr>
-        <w:t xml:space="preserve"> chosen to be primary </w:t>
+        <w:t xml:space="preserve"> c</w:t>
+      </w:r>
+      <w:bookmarkStart w:id="0" w:name="_GoBack"/>
+      <w:bookmarkEnd w:id="0"/>
+      <w:r>
+        <w:rPr>
+          <w:rFonts w:ascii="Tahoma" w:hAnsi="Tahoma" w:cs="Tahoma"/>
+          <w:sz w:val="18"/>
+        </w:rPr>
+        <w:t xml:space="preserve">hosen to be primary </w:t>
       </w:r>
       <w:r>
         <w:rPr>
@@ -789,8 +805,49 @@
           <w:rFonts w:ascii="Tahoma" w:hAnsi="Tahoma" w:cs="Tahoma"/>
           <w:sz w:val="18"/>
         </w:rPr>
-        <w:t>(R – earth, rpart, tidyr, purrr</w:t>
-      </w:r>
+        <w:t xml:space="preserve">(R – earth, </w:t>
+      </w:r>
+      <w:proofErr w:type="spellStart"/>
+      <w:r>
+        <w:rPr>
+          <w:rFonts w:ascii="Tahoma" w:hAnsi="Tahoma" w:cs="Tahoma"/>
+          <w:sz w:val="18"/>
+        </w:rPr>
+        <w:t>rpart</w:t>
+      </w:r>
+      <w:proofErr w:type="spellEnd"/>
+      <w:r>
+        <w:rPr>
+          <w:rFonts w:ascii="Tahoma" w:hAnsi="Tahoma" w:cs="Tahoma"/>
+          <w:sz w:val="18"/>
+        </w:rPr>
+        <w:t xml:space="preserve">, </w:t>
+      </w:r>
+      <w:proofErr w:type="spellStart"/>
+      <w:r>
+        <w:rPr>
+          <w:rFonts w:ascii="Tahoma" w:hAnsi="Tahoma" w:cs="Tahoma"/>
+          <w:sz w:val="18"/>
+        </w:rPr>
+        <w:t>tidyr</w:t>
+      </w:r>
+      <w:proofErr w:type="spellEnd"/>
+      <w:r>
+        <w:rPr>
+          <w:rFonts w:ascii="Tahoma" w:hAnsi="Tahoma" w:cs="Tahoma"/>
+          <w:sz w:val="18"/>
+        </w:rPr>
+        <w:t xml:space="preserve">, </w:t>
+      </w:r>
+      <w:proofErr w:type="spellStart"/>
+      <w:r>
+        <w:rPr>
+          <w:rFonts w:ascii="Tahoma" w:hAnsi="Tahoma" w:cs="Tahoma"/>
+          <w:sz w:val="18"/>
+        </w:rPr>
+        <w:t>purrr</w:t>
+      </w:r>
+      <w:proofErr w:type="spellEnd"/>
       <w:r>
         <w:rPr>
           <w:rFonts w:ascii="Tahoma" w:hAnsi="Tahoma" w:cs="Tahoma"/>
@@ -848,19 +905,92 @@
         </w:rPr>
         <w:t xml:space="preserve"> – NLTK, </w:t>
       </w:r>
-      <w:r>
-        <w:rPr>
-          <w:rFonts w:ascii="Tahoma" w:hAnsi="Tahoma" w:cs="Tahoma"/>
-          <w:sz w:val="18"/>
-        </w:rPr>
-        <w:t>scikit-learn</w:t>
-      </w:r>
-      <w:r>
-        <w:rPr>
-          <w:rFonts w:ascii="Tahoma" w:hAnsi="Tahoma" w:cs="Tahoma"/>
-          <w:sz w:val="18"/>
-        </w:rPr>
-        <w:t>; R – tm, stringr, openNLP, syuzhet, plyr).</w:t>
+      <w:proofErr w:type="spellStart"/>
+      <w:r>
+        <w:rPr>
+          <w:rFonts w:ascii="Tahoma" w:hAnsi="Tahoma" w:cs="Tahoma"/>
+          <w:sz w:val="18"/>
+        </w:rPr>
+        <w:t>scikit</w:t>
+      </w:r>
+      <w:proofErr w:type="spellEnd"/>
+      <w:r>
+        <w:rPr>
+          <w:rFonts w:ascii="Tahoma" w:hAnsi="Tahoma" w:cs="Tahoma"/>
+          <w:sz w:val="18"/>
+        </w:rPr>
+        <w:t>-learn</w:t>
+      </w:r>
+      <w:r>
+        <w:rPr>
+          <w:rFonts w:ascii="Tahoma" w:hAnsi="Tahoma" w:cs="Tahoma"/>
+          <w:sz w:val="18"/>
+        </w:rPr>
+        <w:t xml:space="preserve">; R – tm, </w:t>
+      </w:r>
+      <w:proofErr w:type="spellStart"/>
+      <w:r>
+        <w:rPr>
+          <w:rFonts w:ascii="Tahoma" w:hAnsi="Tahoma" w:cs="Tahoma"/>
+          <w:sz w:val="18"/>
+        </w:rPr>
+        <w:t>stringr</w:t>
+      </w:r>
+      <w:proofErr w:type="spellEnd"/>
+      <w:r>
+        <w:rPr>
+          <w:rFonts w:ascii="Tahoma" w:hAnsi="Tahoma" w:cs="Tahoma"/>
+          <w:sz w:val="18"/>
+        </w:rPr>
+        <w:t xml:space="preserve">, </w:t>
+      </w:r>
+      <w:proofErr w:type="spellStart"/>
+      <w:r>
+        <w:rPr>
+          <w:rFonts w:ascii="Tahoma" w:hAnsi="Tahoma" w:cs="Tahoma"/>
+          <w:sz w:val="18"/>
+        </w:rPr>
+        <w:t>openNLP</w:t>
+      </w:r>
+      <w:proofErr w:type="spellEnd"/>
+      <w:r>
+        <w:rPr>
+          <w:rFonts w:ascii="Tahoma" w:hAnsi="Tahoma" w:cs="Tahoma"/>
+          <w:sz w:val="18"/>
+        </w:rPr>
+        <w:t xml:space="preserve">, </w:t>
+      </w:r>
+      <w:proofErr w:type="spellStart"/>
+      <w:r>
+        <w:rPr>
+          <w:rFonts w:ascii="Tahoma" w:hAnsi="Tahoma" w:cs="Tahoma"/>
+          <w:sz w:val="18"/>
+        </w:rPr>
+        <w:t>syuzhet</w:t>
+      </w:r>
+      <w:proofErr w:type="spellEnd"/>
+      <w:r>
+        <w:rPr>
+          <w:rFonts w:ascii="Tahoma" w:hAnsi="Tahoma" w:cs="Tahoma"/>
+          <w:sz w:val="18"/>
+        </w:rPr>
+        <w:t xml:space="preserve">, </w:t>
+      </w:r>
+      <w:proofErr w:type="spellStart"/>
+      <w:r>
+        <w:rPr>
+          <w:rFonts w:ascii="Tahoma" w:hAnsi="Tahoma" w:cs="Tahoma"/>
+          <w:sz w:val="18"/>
+        </w:rPr>
+        <w:t>plyr</w:t>
+      </w:r>
+      <w:proofErr w:type="spellEnd"/>
+      <w:r>
+        <w:rPr>
+          <w:rFonts w:ascii="Tahoma" w:hAnsi="Tahoma" w:cs="Tahoma"/>
+          <w:sz w:val="18"/>
+        </w:rPr>
+        <w:t>).</w:t>
       </w:r>
     </w:p>
     <w:p>
@@ -882,7 +1012,39 @@
           <w:rFonts w:ascii="Tahoma" w:hAnsi="Tahoma" w:cs="Tahoma"/>
           <w:sz w:val="18"/>
         </w:rPr>
-        <w:t>Measured concentration in workload/asset distribution with the Gini coefficient (Python – pandas, numpy; Tableau).</w:t>
+        <w:t xml:space="preserve">Measured concentration in workload/asset distribution with the </w:t>
+      </w:r>
+      <w:proofErr w:type="spellStart"/>
+      <w:r>
+        <w:rPr>
+          <w:rFonts w:ascii="Tahoma" w:hAnsi="Tahoma" w:cs="Tahoma"/>
+          <w:sz w:val="18"/>
+        </w:rPr>
+        <w:t>Gini</w:t>
+      </w:r>
+      <w:proofErr w:type="spellEnd"/>
+      <w:r>
+        <w:rPr>
+          <w:rFonts w:ascii="Tahoma" w:hAnsi="Tahoma" w:cs="Tahoma"/>
+          <w:sz w:val="18"/>
+        </w:rPr>
+        <w:t xml:space="preserve"> coefficient (Python – pandas, </w:t>
+      </w:r>
+      <w:proofErr w:type="spellStart"/>
+      <w:r>
+        <w:rPr>
+          <w:rFonts w:ascii="Tahoma" w:hAnsi="Tahoma" w:cs="Tahoma"/>
+          <w:sz w:val="18"/>
+        </w:rPr>
+        <w:t>numpy</w:t>
+      </w:r>
+      <w:proofErr w:type="spellEnd"/>
+      <w:r>
+        <w:rPr>
+          <w:rFonts w:ascii="Tahoma" w:hAnsi="Tahoma" w:cs="Tahoma"/>
+          <w:sz w:val="18"/>
+        </w:rPr>
+        <w:t>; Tableau).</w:t>
       </w:r>
     </w:p>
     <w:p>
@@ -934,8 +1096,6 @@
         </w:rPr>
         <w:t xml:space="preserve">the </w:t>
       </w:r>
-      <w:bookmarkStart w:id="0" w:name="_GoBack"/>
-      <w:bookmarkEnd w:id="0"/>
       <w:r>
         <w:rPr>
           <w:rFonts w:ascii="Tahoma" w:hAnsi="Tahoma" w:cs="Tahoma"/>
@@ -1217,19 +1377,37 @@
         </w:rPr>
         <w:t xml:space="preserve">k (R – </w:t>
       </w:r>
-      <w:r>
-        <w:rPr>
-          <w:rFonts w:ascii="Tahoma" w:hAnsi="Tahoma" w:cs="Tahoma"/>
-          <w:sz w:val="18"/>
-        </w:rPr>
-        <w:t xml:space="preserve">randomForest, </w:t>
-      </w:r>
-      <w:r>
-        <w:rPr>
-          <w:rFonts w:ascii="Tahoma" w:hAnsi="Tahoma" w:cs="Tahoma"/>
-          <w:sz w:val="18"/>
-        </w:rPr>
-        <w:t>rpart).</w:t>
+      <w:proofErr w:type="spellStart"/>
+      <w:r>
+        <w:rPr>
+          <w:rFonts w:ascii="Tahoma" w:hAnsi="Tahoma" w:cs="Tahoma"/>
+          <w:sz w:val="18"/>
+        </w:rPr>
+        <w:t>randomForest</w:t>
+      </w:r>
+      <w:proofErr w:type="spellEnd"/>
+      <w:r>
+        <w:rPr>
+          <w:rFonts w:ascii="Tahoma" w:hAnsi="Tahoma" w:cs="Tahoma"/>
+          <w:sz w:val="18"/>
+        </w:rPr>
+        <w:t xml:space="preserve">, </w:t>
+      </w:r>
+      <w:proofErr w:type="spellStart"/>
+      <w:r>
+        <w:rPr>
+          <w:rFonts w:ascii="Tahoma" w:hAnsi="Tahoma" w:cs="Tahoma"/>
+          <w:sz w:val="18"/>
+        </w:rPr>
+        <w:t>rpart</w:t>
+      </w:r>
+      <w:proofErr w:type="spellEnd"/>
+      <w:r>
+        <w:rPr>
+          <w:rFonts w:ascii="Tahoma" w:hAnsi="Tahoma" w:cs="Tahoma"/>
+          <w:sz w:val="18"/>
+        </w:rPr>
+        <w:t>).</w:t>
       </w:r>
     </w:p>
     <w:p>
@@ -1294,7 +1472,23 @@
           <w:rFonts w:ascii="Tahoma" w:hAnsi="Tahoma" w:cs="Tahoma"/>
           <w:sz w:val="18"/>
         </w:rPr>
-        <w:t>Conducted a program evaluation of a multi-billion technology investment</w:t>
+        <w:t xml:space="preserve">Conducted a program evaluation of a </w:t>
+      </w:r>
+      <w:proofErr w:type="gramStart"/>
+      <w:r>
+        <w:rPr>
+          <w:rFonts w:ascii="Tahoma" w:hAnsi="Tahoma" w:cs="Tahoma"/>
+          <w:sz w:val="18"/>
+        </w:rPr>
+        <w:t>multi-billion technology</w:t>
+      </w:r>
+      <w:proofErr w:type="gramEnd"/>
+      <w:r>
+        <w:rPr>
+          <w:rFonts w:ascii="Tahoma" w:hAnsi="Tahoma" w:cs="Tahoma"/>
+          <w:sz w:val="18"/>
+        </w:rPr>
+        <w:t xml:space="preserve"> investment</w:t>
       </w:r>
       <w:r>
         <w:rPr>
@@ -1378,6 +1572,7 @@
           <w:szCs w:val="18"/>
         </w:rPr>
       </w:pPr>
+      <w:proofErr w:type="gramStart"/>
       <w:r>
         <w:rPr>
           <w:rFonts w:ascii="Tahoma" w:hAnsi="Tahoma" w:cs="Tahoma"/>
@@ -1472,6 +1667,7 @@
         </w:rPr>
         <w:t>D.C.</w:t>
       </w:r>
+      <w:proofErr w:type="gramEnd"/>
     </w:p>
     <w:p>
       <w:pPr>
@@ -1558,15 +1754,72 @@
           <w:rFonts w:ascii="Tahoma" w:hAnsi="Tahoma" w:cs="Tahoma"/>
           <w:sz w:val="18"/>
         </w:rPr>
-        <w:t> on Data Science covering the data science pipeline with a focus on supervised and unsupervised machine learning (Python – scikit-learn, pandas,</w:t>
-      </w:r>
-      <w:r>
-        <w:rPr>
-          <w:rFonts w:ascii="Tahoma" w:hAnsi="Tahoma" w:cs="Tahoma"/>
-          <w:sz w:val="18"/>
-        </w:rPr>
-        <w:t xml:space="preserve"> numpy, matplotlib, statsmodels</w:t>
-      </w:r>
+        <w:t xml:space="preserve"> on Data Science covering the data science pipeline with a focus on supervised and unsupervised machine learning (Python – </w:t>
+      </w:r>
+      <w:proofErr w:type="spellStart"/>
+      <w:r>
+        <w:rPr>
+          <w:rFonts w:ascii="Tahoma" w:hAnsi="Tahoma" w:cs="Tahoma"/>
+          <w:sz w:val="18"/>
+        </w:rPr>
+        <w:t>scikit</w:t>
+      </w:r>
+      <w:proofErr w:type="spellEnd"/>
+      <w:r>
+        <w:rPr>
+          <w:rFonts w:ascii="Tahoma" w:hAnsi="Tahoma" w:cs="Tahoma"/>
+          <w:sz w:val="18"/>
+        </w:rPr>
+        <w:t>-learn, pandas,</w:t>
+      </w:r>
+      <w:r>
+        <w:rPr>
+          <w:rFonts w:ascii="Tahoma" w:hAnsi="Tahoma" w:cs="Tahoma"/>
+          <w:sz w:val="18"/>
+        </w:rPr>
+        <w:t xml:space="preserve"> </w:t>
+      </w:r>
+      <w:proofErr w:type="spellStart"/>
+      <w:r>
+        <w:rPr>
+          <w:rFonts w:ascii="Tahoma" w:hAnsi="Tahoma" w:cs="Tahoma"/>
+          <w:sz w:val="18"/>
+        </w:rPr>
+        <w:t>numpy</w:t>
+      </w:r>
+      <w:proofErr w:type="spellEnd"/>
+      <w:r>
+        <w:rPr>
+          <w:rFonts w:ascii="Tahoma" w:hAnsi="Tahoma" w:cs="Tahoma"/>
+          <w:sz w:val="18"/>
+        </w:rPr>
+        <w:t xml:space="preserve">, </w:t>
+      </w:r>
+      <w:proofErr w:type="spellStart"/>
+      <w:r>
+        <w:rPr>
+          <w:rFonts w:ascii="Tahoma" w:hAnsi="Tahoma" w:cs="Tahoma"/>
+          <w:sz w:val="18"/>
+        </w:rPr>
+        <w:t>matplotlib</w:t>
+      </w:r>
+      <w:proofErr w:type="spellEnd"/>
+      <w:r>
+        <w:rPr>
+          <w:rFonts w:ascii="Tahoma" w:hAnsi="Tahoma" w:cs="Tahoma"/>
+          <w:sz w:val="18"/>
+        </w:rPr>
+        <w:t xml:space="preserve">, </w:t>
+      </w:r>
+      <w:proofErr w:type="spellStart"/>
+      <w:r>
+        <w:rPr>
+          <w:rFonts w:ascii="Tahoma" w:hAnsi="Tahoma" w:cs="Tahoma"/>
+          <w:sz w:val="18"/>
+        </w:rPr>
+        <w:t>statsmodels</w:t>
+      </w:r>
+      <w:proofErr w:type="spellEnd"/>
       <w:r>
         <w:rPr>
           <w:rFonts w:ascii="Tahoma" w:hAnsi="Tahoma" w:cs="Tahoma"/>
@@ -1707,7 +1960,7 @@
                 <w:rFonts w:ascii="Tahoma" w:hAnsi="Tahoma" w:cs="Tahoma"/>
                 <w:sz w:val="18"/>
               </w:rPr>
-              <w:t>Backdoor Criteria</w:t>
+              <w:t>Propensity Scoring</w:t>
             </w:r>
           </w:p>
           <w:p>
@@ -1730,7 +1983,7 @@
                 <w:rFonts w:ascii="Tahoma" w:hAnsi="Tahoma" w:cs="Tahoma"/>
                 <w:sz w:val="18"/>
               </w:rPr>
-              <w:t>G-computation formula</w:t>
+              <w:t>Super Learning</w:t>
             </w:r>
           </w:p>
           <w:p>
@@ -1753,7 +2006,7 @@
                 <w:rFonts w:ascii="Tahoma" w:hAnsi="Tahoma" w:cs="Tahoma"/>
                 <w:sz w:val="18"/>
               </w:rPr>
-              <w:t>Super Learning</w:t>
+              <w:t>Targeted MLE</w:t>
             </w:r>
           </w:p>
         </w:tc>
@@ -2075,7 +2328,55 @@
                 <w:rFonts w:ascii="Tahoma" w:hAnsi="Tahoma" w:cs="Tahoma"/>
                 <w:sz w:val="18"/>
               </w:rPr>
-              <w:t>Python - pandas/numpy</w:t>
+              <w:t>Python - pandas/</w:t>
+            </w:r>
+            <w:proofErr w:type="spellStart"/>
+            <w:r>
+              <w:rPr>
+                <w:rFonts w:ascii="Tahoma" w:hAnsi="Tahoma" w:cs="Tahoma"/>
+                <w:sz w:val="18"/>
+              </w:rPr>
+              <w:t>numpy</w:t>
+            </w:r>
+            <w:proofErr w:type="spellEnd"/>
+          </w:p>
+          <w:p>
+            <w:pPr>
+              <w:pStyle w:val="ListParagraph"/>
+              <w:numPr>
+                <w:ilvl w:val="0"/>
+                <w:numId w:val="8"/>
+              </w:numPr>
+              <w:spacing w:before="60" w:line="276" w:lineRule="auto"/>
+              <w:ind w:left="252" w:hanging="252"/>
+              <w:contextualSpacing w:val="0"/>
+              <w:rPr>
+                <w:rFonts w:ascii="Tahoma" w:hAnsi="Tahoma" w:cs="Tahoma"/>
+                <w:sz w:val="18"/>
+              </w:rPr>
+            </w:pPr>
+            <w:r>
+              <w:rPr>
+                <w:rFonts w:ascii="Tahoma" w:hAnsi="Tahoma" w:cs="Tahoma"/>
+                <w:sz w:val="18"/>
+              </w:rPr>
+              <w:t xml:space="preserve">Python - </w:t>
+            </w:r>
+            <w:proofErr w:type="spellStart"/>
+            <w:r>
+              <w:rPr>
+                <w:rFonts w:ascii="Tahoma" w:hAnsi="Tahoma" w:cs="Tahoma"/>
+                <w:sz w:val="18"/>
+              </w:rPr>
+              <w:t>scikit</w:t>
+            </w:r>
+            <w:proofErr w:type="spellEnd"/>
+            <w:r>
+              <w:rPr>
+                <w:rFonts w:ascii="Tahoma" w:hAnsi="Tahoma" w:cs="Tahoma"/>
+                <w:sz w:val="18"/>
+              </w:rPr>
+              <w:t>-learn</w:t>
             </w:r>
           </w:p>
           <w:p>
@@ -2098,30 +2399,15 @@
                 <w:rFonts w:ascii="Tahoma" w:hAnsi="Tahoma" w:cs="Tahoma"/>
                 <w:sz w:val="18"/>
               </w:rPr>
-              <w:t>Python - scikit-learn</w:t>
+              <w:t xml:space="preserve">R - </w:t>
             </w:r>
-          </w:p>
-          <w:p>
-            <w:pPr>
-              <w:pStyle w:val="ListParagraph"/>
-              <w:numPr>
-                <w:ilvl w:val="0"/>
-                <w:numId w:val="8"/>
-              </w:numPr>
-              <w:spacing w:before="60" w:line="276" w:lineRule="auto"/>
-              <w:ind w:left="252" w:hanging="252"/>
-              <w:contextualSpacing w:val="0"/>
+            <w:proofErr w:type="spellStart"/>
+            <w:r>
               <w:rPr>
                 <w:rFonts w:ascii="Tahoma" w:hAnsi="Tahoma" w:cs="Tahoma"/>
                 <w:sz w:val="18"/>
               </w:rPr>
-            </w:pPr>
-            <w:r>
-              <w:rPr>
-                <w:rFonts w:ascii="Tahoma" w:hAnsi="Tahoma" w:cs="Tahoma"/>
-                <w:sz w:val="18"/>
-              </w:rPr>
-              <w:t>R - d</w:t>
+              <w:t>d</w:t>
             </w:r>
             <w:r>
               <w:rPr>
@@ -2130,13 +2416,23 @@
               </w:rPr>
               <w:t>plyr</w:t>
             </w:r>
+            <w:proofErr w:type="spellEnd"/>
             <w:r>
               <w:rPr>
                 <w:rFonts w:ascii="Tahoma" w:hAnsi="Tahoma" w:cs="Tahoma"/>
                 <w:sz w:val="18"/>
               </w:rPr>
-              <w:t>/tidyr</w:t>
+              <w:t>/</w:t>
             </w:r>
+            <w:proofErr w:type="spellStart"/>
+            <w:r>
+              <w:rPr>
+                <w:rFonts w:ascii="Tahoma" w:hAnsi="Tahoma" w:cs="Tahoma"/>
+                <w:sz w:val="18"/>
+              </w:rPr>
+              <w:t>tidyr</w:t>
+            </w:r>
+            <w:proofErr w:type="spellEnd"/>
             <w:r>
               <w:rPr>
                 <w:rFonts w:ascii="Tahoma" w:hAnsi="Tahoma" w:cs="Tahoma"/>
@@ -2165,8 +2461,33 @@
                 <w:rFonts w:ascii="Tahoma" w:hAnsi="Tahoma" w:cs="Tahoma"/>
                 <w:sz w:val="18"/>
               </w:rPr>
-              <w:t>R - rpart/randomForest</w:t>
+              <w:t xml:space="preserve">R - </w:t>
             </w:r>
+            <w:proofErr w:type="spellStart"/>
+            <w:r>
+              <w:rPr>
+                <w:rFonts w:ascii="Tahoma" w:hAnsi="Tahoma" w:cs="Tahoma"/>
+                <w:sz w:val="18"/>
+              </w:rPr>
+              <w:t>rpart</w:t>
+            </w:r>
+            <w:proofErr w:type="spellEnd"/>
+            <w:r>
+              <w:rPr>
+                <w:rFonts w:ascii="Tahoma" w:hAnsi="Tahoma" w:cs="Tahoma"/>
+                <w:sz w:val="18"/>
+              </w:rPr>
+              <w:t>/</w:t>
+            </w:r>
+            <w:proofErr w:type="spellStart"/>
+            <w:r>
+              <w:rPr>
+                <w:rFonts w:ascii="Tahoma" w:hAnsi="Tahoma" w:cs="Tahoma"/>
+                <w:sz w:val="18"/>
+              </w:rPr>
+              <w:t>randomForest</w:t>
+            </w:r>
+            <w:proofErr w:type="spellEnd"/>
             <w:r>
               <w:rPr>
                 <w:rFonts w:ascii="Tahoma" w:hAnsi="Tahoma" w:cs="Tahoma"/>
@@ -2195,7 +2516,23 @@
                 <w:rFonts w:ascii="Tahoma" w:hAnsi="Tahoma" w:cs="Tahoma"/>
                 <w:sz w:val="18"/>
               </w:rPr>
-              <w:t>R - devtools/roxygen2</w:t>
+              <w:t xml:space="preserve">R - </w:t>
+            </w:r>
+            <w:proofErr w:type="spellStart"/>
+            <w:r>
+              <w:rPr>
+                <w:rFonts w:ascii="Tahoma" w:hAnsi="Tahoma" w:cs="Tahoma"/>
+                <w:sz w:val="18"/>
+              </w:rPr>
+              <w:t>devtools</w:t>
+            </w:r>
+            <w:proofErr w:type="spellEnd"/>
+            <w:r>
+              <w:rPr>
+                <w:rFonts w:ascii="Tahoma" w:hAnsi="Tahoma" w:cs="Tahoma"/>
+                <w:sz w:val="18"/>
+              </w:rPr>
+              <w:t>/roxygen2</w:t>
             </w:r>
           </w:p>
         </w:tc>
@@ -5577,7 +5914,7 @@
 </file>
 
 <file path=customXml/itemProps1.xml><?xml version="1.0" encoding="utf-8"?>
-<ds:datastoreItem xmlns:ds="http://schemas.openxmlformats.org/officeDocument/2006/customXml" ds:itemID="{37D24883-E883-0D45-8529-C233B093B070}">
+<ds:datastoreItem xmlns:ds="http://schemas.openxmlformats.org/officeDocument/2006/customXml" ds:itemID="{E21EFC92-CCCD-2F4A-8973-C78D15E96A10}">
   <ds:schemaRefs>
     <ds:schemaRef ds:uri="http://schemas.openxmlformats.org/officeDocument/2006/bibliography"/>
   </ds:schemaRefs>

</xml_diff>